<commit_message>
Add demos and PDF report
Added the Demos with GIFS generated from https://gifcap.dev/.

Exported Word Report file to PDF/A format
</commit_message>
<xml_diff>
--- a/0/Report.docx
+++ b/0/Report.docx
@@ -416,6 +416,7 @@
             <w:r>
               <w:rPr>
                 <w:rFonts w:eastAsiaTheme="minorEastAsia"/>
+                <w:noProof/>
               </w:rPr>
               <w:drawing>
                 <wp:inline distT="0" distB="0" distL="0" distR="0" wp14:anchorId="0EADD84B" wp14:editId="08E42233">
@@ -468,6 +469,7 @@
             <w:r>
               <w:rPr>
                 <w:rFonts w:eastAsiaTheme="minorEastAsia"/>
+                <w:noProof/>
               </w:rPr>
               <w:drawing>
                 <wp:inline distT="0" distB="0" distL="0" distR="0" wp14:anchorId="06598BB8" wp14:editId="3451CA44">
@@ -520,6 +522,7 @@
             <w:r>
               <w:rPr>
                 <w:rFonts w:eastAsiaTheme="minorEastAsia"/>
+                <w:noProof/>
               </w:rPr>
               <w:drawing>
                 <wp:inline distT="0" distB="0" distL="0" distR="0" wp14:anchorId="617A6341" wp14:editId="1349CBFF">
@@ -572,6 +575,7 @@
             <w:r>
               <w:rPr>
                 <w:rFonts w:eastAsiaTheme="minorEastAsia"/>
+                <w:noProof/>
               </w:rPr>
               <w:drawing>
                 <wp:inline distT="0" distB="0" distL="0" distR="0" wp14:anchorId="6D1F9397" wp14:editId="6B745667">
@@ -624,6 +628,7 @@
             <w:r>
               <w:rPr>
                 <w:rFonts w:eastAsiaTheme="minorEastAsia"/>
+                <w:noProof/>
               </w:rPr>
               <w:drawing>
                 <wp:inline distT="0" distB="0" distL="0" distR="0" wp14:anchorId="1550C4C0" wp14:editId="3CACFF8D">
@@ -676,6 +681,7 @@
             <w:r>
               <w:rPr>
                 <w:rFonts w:eastAsiaTheme="minorEastAsia"/>
+                <w:noProof/>
               </w:rPr>
               <w:drawing>
                 <wp:inline distT="0" distB="0" distL="0" distR="0" wp14:anchorId="5DE16BA4" wp14:editId="010FA64F">
@@ -728,6 +734,7 @@
             <w:r>
               <w:rPr>
                 <w:rFonts w:eastAsiaTheme="minorEastAsia"/>
+                <w:noProof/>
               </w:rPr>
               <w:drawing>
                 <wp:inline distT="0" distB="0" distL="0" distR="0" wp14:anchorId="33E080D4" wp14:editId="109C0BC3">
@@ -780,6 +787,7 @@
             <w:r>
               <w:rPr>
                 <w:rFonts w:eastAsiaTheme="minorEastAsia"/>
+                <w:noProof/>
               </w:rPr>
               <w:drawing>
                 <wp:inline distT="0" distB="0" distL="0" distR="0" wp14:anchorId="4CB6EAE8" wp14:editId="04B7D01F">
@@ -832,6 +840,7 @@
             <w:r>
               <w:rPr>
                 <w:rFonts w:eastAsiaTheme="minorEastAsia"/>
+                <w:noProof/>
               </w:rPr>
               <w:drawing>
                 <wp:inline distT="0" distB="0" distL="0" distR="0" wp14:anchorId="2799F647" wp14:editId="7A033C48">
@@ -884,6 +893,7 @@
             <w:r>
               <w:rPr>
                 <w:rFonts w:eastAsiaTheme="minorEastAsia"/>
+                <w:noProof/>
               </w:rPr>
               <w:drawing>
                 <wp:inline distT="0" distB="0" distL="0" distR="0" wp14:anchorId="10E54A43" wp14:editId="1425E69A">
@@ -1045,13 +1055,7 @@
           <w:rPr>
             <w:rFonts w:ascii="Cambria Math" w:eastAsiaTheme="minorEastAsia" w:hAnsi="Cambria Math"/>
           </w:rPr>
-          <m:t>w,x,y,z</m:t>
-        </m:r>
-        <m:r>
-          <w:rPr>
-            <w:rFonts w:ascii="Cambria Math" w:eastAsiaTheme="minorEastAsia" w:hAnsi="Cambria Math"/>
-          </w:rPr>
-          <m:t>∈</m:t>
+          <m:t>w,x,y,z∈</m:t>
         </m:r>
         <m:d>
           <m:dPr>
@@ -1117,19 +1121,7 @@
           <w:rPr>
             <w:rFonts w:ascii="Cambria Math" w:eastAsiaTheme="minorEastAsia" w:hAnsi="Cambria Math"/>
           </w:rPr>
-          <m:t>a,b,c,</m:t>
-        </m:r>
-        <m:r>
-          <w:rPr>
-            <w:rFonts w:ascii="Cambria Math" w:eastAsiaTheme="minorEastAsia" w:hAnsi="Cambria Math"/>
-          </w:rPr>
-          <m:t>d,</m:t>
-        </m:r>
-        <m:r>
-          <w:rPr>
-            <w:rFonts w:ascii="Cambria Math" w:eastAsiaTheme="minorEastAsia" w:hAnsi="Cambria Math"/>
-          </w:rPr>
-          <m:t>e,f,g</m:t>
+          <m:t>a,b,c,d,e,f,g</m:t>
         </m:r>
       </m:oMath>
       <w:r>
@@ -1153,6 +1145,7 @@
       <w:r>
         <w:rPr>
           <w:rFonts w:eastAsiaTheme="minorEastAsia"/>
+          <w:noProof/>
         </w:rPr>
         <w:drawing>
           <wp:inline distT="0" distB="0" distL="0" distR="0" wp14:anchorId="408B33D7" wp14:editId="3FCE2CCC">
@@ -1215,7 +1208,15 @@
     </w:p>
     <w:p>
       <w:r>
-        <w:t>Now for each output we can create a Boolean function. Since the there are 4 inputs a 4D Karnaugh map can be used for assisting in simplification and optimization of Boolean functions.</w:t>
+        <w:t xml:space="preserve">Now for each output we can create a Boolean function. Since the </w:t>
+      </w:r>
+      <w:proofErr w:type="spellStart"/>
+      <w:r>
+        <w:t>there</w:t>
+      </w:r>
+      <w:proofErr w:type="spellEnd"/>
+      <w:r>
+        <w:t xml:space="preserve"> are 4 inputs a 4D Karnaugh map can be used for assisting in simplification and optimization of Boolean functions.</w:t>
       </w:r>
     </w:p>
     <w:p>
@@ -1332,13 +1333,7 @@
           <w:rPr>
             <w:rFonts w:ascii="Cambria Math" w:eastAsiaTheme="minorEastAsia" w:hAnsi="Cambria Math"/>
           </w:rPr>
-          <m:t>0,4,5,</m:t>
-        </m:r>
-        <m:r>
-          <w:rPr>
-            <w:rFonts w:ascii="Cambria Math" w:eastAsiaTheme="minorEastAsia" w:hAnsi="Cambria Math"/>
-          </w:rPr>
-          <m:t>6,8 or 9</m:t>
+          <m:t>0,4,5,6,8 or 9</m:t>
         </m:r>
       </m:oMath>
       <w:r>
@@ -2594,13 +2589,7 @@
             <w:rPr>
               <w:rFonts w:ascii="Cambria Math" w:hAnsi="Cambria Math"/>
             </w:rPr>
-            <m:t>+</m:t>
-          </m:r>
-          <m:r>
-            <w:rPr>
-              <w:rFonts w:ascii="Cambria Math" w:hAnsi="Cambria Math"/>
-            </w:rPr>
-            <m:t>x</m:t>
+            <m:t>+x</m:t>
           </m:r>
           <m:sSup>
             <m:sSupPr>
@@ -2781,10 +2770,7 @@
         <w:pStyle w:val="Heading3"/>
       </w:pPr>
       <w:r>
-        <w:t xml:space="preserve">Output </w:t>
-      </w:r>
-      <w:r>
-        <w:t>b</w:t>
+        <w:t>Output b</w:t>
       </w:r>
     </w:p>
     <w:p>
@@ -2815,13 +2801,7 @@
           <w:rPr>
             <w:rFonts w:ascii="Cambria Math" w:eastAsiaTheme="minorEastAsia" w:hAnsi="Cambria Math"/>
           </w:rPr>
-          <m:t>0,2,6,</m:t>
-        </m:r>
-        <m:r>
-          <w:rPr>
-            <w:rFonts w:ascii="Cambria Math" w:eastAsiaTheme="minorEastAsia" w:hAnsi="Cambria Math"/>
-          </w:rPr>
-          <m:t>8</m:t>
+          <m:t>0,2,6,8</m:t>
         </m:r>
       </m:oMath>
       <w:r>
@@ -3977,10 +3957,7 @@
         <w:pStyle w:val="Heading3"/>
       </w:pPr>
       <w:r>
-        <w:t xml:space="preserve">Output </w:t>
-      </w:r>
-      <w:r>
-        <w:t>c</w:t>
+        <w:t>Output c</w:t>
       </w:r>
     </w:p>
     <w:p>
@@ -5149,10 +5126,7 @@
         <w:pStyle w:val="Heading3"/>
       </w:pPr>
       <w:r>
-        <w:t xml:space="preserve">Output </w:t>
-      </w:r>
-      <w:r>
-        <w:t>d</w:t>
+        <w:t>Output d</w:t>
       </w:r>
     </w:p>
     <w:p>
@@ -5836,13 +5810,7 @@
             <w:rPr>
               <w:rFonts w:ascii="Cambria Math" w:hAnsi="Cambria Math"/>
             </w:rPr>
-            <m:t>d=</m:t>
-          </m:r>
-          <m:r>
-            <w:rPr>
-              <w:rFonts w:ascii="Cambria Math" w:hAnsi="Cambria Math"/>
-            </w:rPr>
-            <m:t>w+x+</m:t>
+            <m:t>d=w+x+</m:t>
           </m:r>
           <m:sSup>
             <m:sSupPr>
@@ -5884,10 +5852,7 @@
         <w:pStyle w:val="Heading3"/>
       </w:pPr>
       <w:r>
-        <w:t xml:space="preserve">Output </w:t>
-      </w:r>
-      <w:r>
-        <w:t>e</w:t>
+        <w:t>Output e</w:t>
       </w:r>
     </w:p>
     <w:p>
@@ -7358,10 +7323,7 @@
         <w:pStyle w:val="Heading3"/>
       </w:pPr>
       <w:r>
-        <w:t xml:space="preserve">Output </w:t>
-      </w:r>
-      <w:r>
-        <w:t>f</w:t>
+        <w:t>Output f</w:t>
       </w:r>
     </w:p>
     <w:p>
@@ -8734,10 +8696,7 @@
         <w:pStyle w:val="Heading3"/>
       </w:pPr>
       <w:r>
-        <w:t xml:space="preserve">Output </w:t>
-      </w:r>
-      <w:r>
-        <w:t>g</w:t>
+        <w:t>Output g</w:t>
       </w:r>
     </w:p>
     <w:p>
@@ -10837,7 +10796,21 @@
         <w:rPr>
           <w:rFonts w:eastAsiaTheme="minorEastAsia"/>
         </w:rPr>
-        <w:t>However, note that through the use of K-Maps the solution has been optimized at a significant level. Although it may not be the best optimal solution with the fewest logic gates. The optimization procedures have been applied to the extent of intuitive capabilities as much as possible.</w:t>
+        <w:t xml:space="preserve">However, note that </w:t>
+      </w:r>
+      <w:proofErr w:type="gramStart"/>
+      <w:r>
+        <w:rPr>
+          <w:rFonts w:eastAsiaTheme="minorEastAsia"/>
+        </w:rPr>
+        <w:t>through the use of</w:t>
+      </w:r>
+      <w:proofErr w:type="gramEnd"/>
+      <w:r>
+        <w:rPr>
+          <w:rFonts w:eastAsiaTheme="minorEastAsia"/>
+        </w:rPr>
+        <w:t xml:space="preserve"> K-Maps the solution has been optimized at a significant level. Although it may not be the best optimal solution with the fewest logic gates. The optimization procedures have been applied to the extent of intuitive capabilities as much as possible.</w:t>
       </w:r>
     </w:p>
     <w:p>
@@ -10942,6 +10915,20 @@
         <w:t>.</w:t>
       </w:r>
     </w:p>
+    <w:p>
+      <w:pPr>
+        <w:pStyle w:val="Heading2"/>
+      </w:pPr>
+      <w:r>
+        <w:t>Demos</w:t>
+      </w:r>
+    </w:p>
+    <w:p>
+      <w:r>
+        <w:t>You may access files with prefix name “1” and “2” in the ‘demos’ subfolder.</w:t>
+      </w:r>
+    </w:p>
+    <w:p/>
     <w:sectPr>
       <w:pgSz w:w="12240" w:h="15840"/>
       <w:pgMar w:top="1440" w:right="1440" w:bottom="1440" w:left="1440" w:header="720" w:footer="720" w:gutter="0"/>
@@ -11656,6 +11643,7 @@
   <w:style w:type="character" w:default="1" w:styleId="DefaultParagraphFont">
     <w:name w:val="Default Paragraph Font"/>
     <w:uiPriority w:val="1"/>
+    <w:semiHidden/>
     <w:unhideWhenUsed/>
   </w:style>
   <w:style w:type="table" w:default="1" w:styleId="TableNormal">
@@ -11858,7 +11846,7 @@
   <inkml:trace contextRef="#ctx0" brushRef="#br0" timeOffset="406.64">262 185 32767,'-4'-6'0,"3"5"0,1 1 0,-1 0 0,0-1 0,1 1 0,-1 0 0,0 0 0,1 0 0,-1-1 0,0 1 0,1 0 0,-1 0 0,0 0 0,1 0 0,-1 0 0,0 0 0,1 0 0,-1 1 0,0-1 0,1 0 0,-1 0 0,0 0 0,1 1 0,-1-1 0,0 0 0,1 1 0,-1-1 0,1 1 0,-1-1 0,1 0 0,-1 1 0,1-1 0,-2 2 0,-14 16 0,15-17 0,-23 30 0,1 1 0,1 1 0,2 1 0,-27 60 0,21-42 0,-15 34 0,40-82 0</inkml:trace>
   <inkml:trace contextRef="#ctx0" brushRef="#br0" timeOffset="1977.57">450 224 32767,'-2'-7'0,"0"0"0,70 99 0,-42-49 0,-13-21 0,0 0 0,1-1 0,2-1 0,0-1 0,19 19 0,-43-77 0,6 32 0</inkml:trace>
   <inkml:trace contextRef="#ctx0" brushRef="#br0" timeOffset="2384.63">698 147 32767,'1'-7'0,"-29"105"0,-24 70 0,-66 126 0,127-305 0,0-2 0</inkml:trace>
-  <inkml:trace contextRef="#ctx0" brushRef="#br0" timeOffset="5096.4">820 0 32767,'3'3'0,"0"-1"0,0 1 0,0 0 0,0 0 0,-1 0 0,1 0 0,-1 0 0,0 0 0,0 0 0,0 1 0,-1-1 0,1 1 0,-1 0 0,1 0 0,-1-1 0,-1 1 0,1 0 0,0 0 0,-1 0 0,0 0 0,0 0 0,-1 7 0,1 10 0,-2 0 0,-7 40 0,1-21 0,6-33 0</inkml:trace>
+  <inkml:trace contextRef="#ctx0" brushRef="#br0" timeOffset="5096.39">820 0 32767,'3'3'0,"0"-1"0,0 1 0,0 0 0,0 0 0,-1 0 0,1 0 0,-1 0 0,0 0 0,0 0 0,0 1 0,-1-1 0,1 1 0,-1 0 0,1 0 0,-1-1 0,-1 1 0,1 0 0,0 0 0,-1 0 0,0 0 0,0 0 0,-1 7 0,1 10 0,-2 0 0,-7 40 0,1-21 0,6-33 0</inkml:trace>
 </inkml:ink>
 </file>
 
@@ -12245,7 +12233,7 @@
   </inkml:definitions>
   <inkml:trace contextRef="#ctx0" brushRef="#br0">17 289 32767,'-3'-6'0,"0"0"0,-7 65 0,10-52 0,0 1 0,1-1 0,0 1 0,0-1 0,1 0 0,0 1 0,0-1 0,0 0 0,1 0 0,5 9 0,-7-14 0,1-1 0,-1 1 0,1 0 0,-1 0 0,1-1 0,0 1 0,-1-1 0,1 1 0,0-1 0,0 0 0,0 0 0,0 0 0,0 0 0,0 0 0,0 0 0,1 0 0,-1-1 0,0 1 0,0-1 0,1 1 0,-1-1 0,0 0 0,1 0 0,-1 0 0,0-1 0,0 1 0,1 0 0,-1-1 0,0 1 0,0-1 0,0 0 0,1 0 0,-1 0 0,0 0 0,0 0 0,0 0 0,-1-1 0,3-1 0,3-1 0,-1 0 0,0 0 0,0-1 0,0 1 0,-1-2 0,1 1 0,-1 0 0,-1-1 0,1 0 0,-1 0 0,0-1 0,0 1 0,-1-1 0,0 0 0,0 0 0,0 0 0,-1 0 0,0 0 0,0-1 0,-1 1 0,0 0 0,-1-1 0,1 1 0,-2-12 0,26 71 0,-3-13 0,-19-31 0,0 0 0,0 0 0,-1 0 0,0 1 0,0-1 0,-1 1 0,0 0 0,-1-1 0,0 13 0,-1-17 0,1 0 0,-1-1 0,0 1 0,0 0 0,0-1 0,0 1 0,0-1 0,-1 0 0,0 1 0,0-1 0,0 0 0,0 0 0,0 0 0,0 0 0,-1 0 0,0-1 0,1 1 0,-1-1 0,0 0 0,0 0 0,0 0 0,-1 0 0,1 0 0,-6 2 0,3-2 0,-2-2 0,7 0 0,0 0 0,1 0 0,-1 0 0,0-1 0,0 1 0,1 0 0,-1 0 0,0-1 0,1 1 0,-1 0 0,1-1 0,-1 1 0,0 0 0,1-1 0,-1 1 0,1-1 0,-1 1 0,1-1 0,-1 1 0,1-1 0,-1 1 0,1-1 0,0 0 0,-1 1 0,1-1 0,0 0 0,0 1 0,-1-1 0,1 0 0,0 1 0,0-1 0,0 0 0,0 0 0,0 1 0,0-1 0,0 0 0,0 1 0,0-1 0,0 0 0,0 1 0,0-1 0,1-1 0,-1-4 0,3-8 0</inkml:trace>
   <inkml:trace contextRef="#ctx0" brushRef="#br0" timeOffset="380">382 70 32767,'2'8'0,"-1"-1"0,1 1 0,-1 0 0,-1 0 0,1 0 0,-1 0 0,-1 0 0,0-1 0,0 1 0,0 0 0,-1 0 0,0-1 0,0 1 0,-7 13 0,6-16 0</inkml:trace>
-  <inkml:trace contextRef="#ctx0" brushRef="#br0" timeOffset="1169.38">490 267 32767,'8'-4'0,"-1"0"0,1 1 0,0-1 0,0 2 0,14-4 0,-17 3 0,2 1 0,27 4 0,-27 0 0,0 0 0,-4 3 0,-3-1 0,-1 0 0,1-1 0,-1 1 0,0 0 0,0 0 0,0 0 0,0-1 0,-1 1 0,0-1 0,0 1 0,0-1 0,0 0 0,0 1 0,0-1 0,-1 0 0,-3 3 0,-4 6 0,-105 140 0,112-147 0,2 4 0,2-4 0,0-4 0,0-1 0,-1 1 0,1-1 0,0 0 0,0 1 0,-1-1 0,1 0 0,0 0 0,0 1 0,0-1 0,-1 0 0,1 0 0,0 0 0,0 0 0,0 0 0,0 0 0,-1 0 0,1-1 0,0 1 0,0 0 0,-1 0 0,1-1 0,0 1 0,0 0 0,-1-1 0,2 0 0,50-14 0,-35 10 0,0 0 0,1 1 0,-1 0 0,1 2 0,24-1 0,-35 1 0,-4-4 0,-1-3 0,-2-1 0,-1 0 0</inkml:trace>
+  <inkml:trace contextRef="#ctx0" brushRef="#br0" timeOffset="1169.37">490 267 32767,'8'-4'0,"-1"0"0,1 1 0,0-1 0,0 2 0,14-4 0,-17 3 0,2 1 0,27 4 0,-27 0 0,0 0 0,-4 3 0,-3-1 0,-1 0 0,1-1 0,-1 1 0,0 0 0,0 0 0,0 0 0,0-1 0,-1 1 0,0-1 0,0 1 0,0-1 0,0 0 0,0 1 0,0-1 0,-1 0 0,-3 3 0,-4 6 0,-105 140 0,112-147 0,2 4 0,2-4 0,0-4 0,0-1 0,-1 1 0,1-1 0,0 0 0,0 1 0,-1-1 0,1 0 0,0 0 0,0 1 0,0-1 0,-1 0 0,1 0 0,0 0 0,0 0 0,0 0 0,0 0 0,-1 0 0,1-1 0,0 1 0,0 0 0,-1 0 0,1-1 0,0 1 0,0 0 0,-1-1 0,2 0 0,50-14 0,-35 10 0,0 0 0,1 1 0,-1 0 0,1 2 0,24-1 0,-35 1 0,-4-4 0,-1-3 0,-2-1 0,-1 0 0</inkml:trace>
   <inkml:trace contextRef="#ctx0" brushRef="#br0" timeOffset="1554.51">823 4 32767,'5'-2'0,"-4"1"0,0 1 0,0 0 0,0 0 0,1 0 0,-1 0 0,0 0 0,0 0 0,0 0 0,0 0 0,0 0 0,1 1 0,-1-1 0,0 0 0,0 1 0,0-1 0,0 1 0,0-1 0,0 1 0,0-1 0,0 1 0,0 0 0,0 0 0,-1-1 0,1 1 0,0 0 0,0 0 0,-1 0 0,1 0 0,0 0 0,-1 0 0,1 0 0,-1 0 0,1 0 0,-1 0 0,1 2 0,0-1 0,0 3 0,1 0 0,-1 0 0,0 0 0,0 0 0,0 0 0,-1 1 0,0-1 0,0 0 0,0 0 0,-1 1 0,1-1 0,-1 0 0,0 0 0,-1 0 0,1 0 0,-4 6 0,3-6 0,0 1 0,0-1 0,-1 0 0,0 0 0,0 0 0,0 0 0,0-1 0,-1 1 0,0-1 0,0 0 0,0 0 0,0 0 0,-1 0 0,-8 4 0,9-6 0</inkml:trace>
 </inkml:ink>
 </file>
@@ -12543,9 +12531,9 @@
     </inkml:brush>
   </inkml:definitions>
   <inkml:trace contextRef="#ctx0" brushRef="#br0">9 197 32767,'-2'-7'0,"-1"0"0,1 1 0,1-1 0,5 25 0,0-1 0,2 30 0,-3-24 0,0 1 0,7 22 0,-7-39 0,-1 1 0,1-1 0,0-1 0,0 1 0,1 0 0,-1-1 0,2 0 0,-1 0 0,1 0 0,9 9 0,-10-12 0,1 1 0,1-2 0,1-2 0,1-3 0,-3-1 0,-2 0 0,0 0 0,-1 0 0,1-1 0,-1 1 0,0-1 0,0 1 0,0-1 0,-1 1 0,0-1 0,0 0 0,0 0 0,0 0 0,-1 0 0,0-8 0,0 5 0,1 0 0,-1 0 0,2 0 0,-1 0 0,1 0 0,0 0 0,4-8 0,-2 10 0,-3 7 0,0-1 0,0 0 0,0 0 0,0 1 0,0-1 0,0 1 0,0-1 0,0 1 0,0-1 0,-1 1 0,1-1 0,0 1 0,0 0 0,0-1 0,-1 1 0,1 0 0,0 0 0,-1 0 0,1-1 0,-1 1 0,1 0 0,-1 0 0,1 0 0,-1 0 0,1 0 0,-1 2 0,9 15 0,-8-14 0,1 0 0,0 0 0,0 0 0,0 0 0,0-1 0,1 1 0,0-1 0,-1 1 0,1-1 0,0 0 0,5 4 0,-7-7 0,0 1 0,0-1 0,0 0 0,0 1 0,0-1 0,0 0 0,0 0 0,0 0 0,0 0 0,0 0 0,0 0 0,0 0 0,0 0 0,0 0 0,0 0 0,0-1 0,0 1 0,0 0 0,0-1 0,0 1 0,0-1 0,0 1 0,0-1 0,0 1 0,0-1 0,-1 0 0,1 1 0,0-1 0,0 0 0,-1 0 0,1 1 0,-1-1 0,1 0 0,0 0 0,-1 0 0,0 0 0,1 0 0,-1 0 0,1-1 0,12-37 0,-10 16 0,-3 16 0,1-1 0,0 1 0,1 0 0,-1-1 0,6-12 0,-3 14 0,-1 3 0</inkml:trace>
-  <inkml:trace contextRef="#ctx0" brushRef="#br0" timeOffset="425.92">500 71 32767,'10'18'0,"0"0"0,-1 1 0,-1 0 0,-1 1 0,7 31 0,-2-9 0,22 73 0,-36-112 0,-10-11 0</inkml:trace>
+  <inkml:trace contextRef="#ctx0" brushRef="#br0" timeOffset="425.91">500 71 32767,'10'18'0,"0"0"0,-1 1 0,-1 0 0,-1 1 0,7 31 0,-2-9 0,22 73 0,-36-112 0,-10-11 0</inkml:trace>
   <inkml:trace contextRef="#ctx0" brushRef="#br0" timeOffset="787.89">463 218 32767,'3'-3'0,"0"0"0,0 0 0,1 1 0,-1-1 0,1 1 0,-1 0 0,1 0 0,0 1 0,0-1 0,0 1 0,0 0 0,0 0 0,7-1 0,2-1 0,40-10 0,-47 11 0</inkml:trace>
-  <inkml:trace contextRef="#ctx0" brushRef="#br0" timeOffset="1184.64">701 55 32767,'29'26'0,"0"2"0,-2 0 0,30 42 0,2 0 0,-53-64 0,-5-5 0,1 1 0,0-1 0,0 1 0,-1 0 0,1 0 0,-1 0 0,0 0 0,1 0 0,-1 0 0,0 0 0,0 0 0,1 4 0,-1 3 0,-4 0 0</inkml:trace>
+  <inkml:trace contextRef="#ctx0" brushRef="#br0" timeOffset="1184.63">701 55 32767,'29'26'0,"0"2"0,-2 0 0,30 42 0,2 0 0,-53-64 0,-5-5 0,1 1 0,0-1 0,0 1 0,-1 0 0,1 0 0,-1 0 0,0 0 0,1 0 0,-1 0 0,0 0 0,0 0 0,1 4 0,-1 3 0,-4 0 0</inkml:trace>
   <inkml:trace contextRef="#ctx0" brushRef="#br0" timeOffset="1643.29">755 344 32767,'20'-43'0,"-3"-1"0,21-75 0,2-9 0,-38 123 0,1 0 0</inkml:trace>
 </inkml:ink>
 </file>
@@ -12605,7 +12593,7 @@
     </inkml:brush>
   </inkml:definitions>
   <inkml:trace contextRef="#ctx0" brushRef="#br0">0 185 32767,'5'7'0,"0"0"0,-1 1 0,0 0 0,0 0 0,3 10 0,5 9 0,42 62 0,-21-45 0,-34-50 0</inkml:trace>
-  <inkml:trace contextRef="#ctx0" brushRef="#br0" timeOffset="362.43">176 183 32767,'-113'379'0,"110"-374"0,-3 19 0,10-42 0</inkml:trace>
+  <inkml:trace contextRef="#ctx0" brushRef="#br0" timeOffset="362.42">176 183 32767,'-113'379'0,"110"-374"0,-3 19 0,10-42 0</inkml:trace>
   <inkml:trace contextRef="#ctx0" brushRef="#br0" timeOffset="1116.8">289 1 32767,'1'2'0,"1"1"0,0-1 0,-1 1 0,1 0 0,-1 0 0,0 0 0,0 0 0,0 0 0,0 0 0,0 0 0,-1 0 0,1 0 0,-1 0 0,0 0 0,0 3 0,-8 47 0,4-33 0,2-4 0,2-11 0,-1 1 0,0 0 0,0 0 0,0 0 0,0-1 0,-1 1 0,0-1 0,0 1 0,-1-1 0,1 0 0,-5 6 0,3-8 0</inkml:trace>
 </inkml:ink>
 </file>
@@ -13076,9 +13064,9 @@
     </inkml:brush>
   </inkml:definitions>
   <inkml:trace contextRef="#ctx0" brushRef="#br0">0 421 32767,'44'35'0,"-17"1"0,32 59 0,-11-17 0,-46-75 0,4 4 0,-6-23 0,-1 1 0</inkml:trace>
-  <inkml:trace contextRef="#ctx0" brushRef="#br0" timeOffset="375.49">237 443 32767,'-4'20'0,"0"0"0,-2-1 0,0 0 0,-2 0 0,-17 32 0,-1 4 0,-19 37 0,27-59 0,-19 51 0,36-78 0,1-6 0,0 0 0,0 1 0,0-1 0,0 0 0,0 0 0,1 0 0,-1 1 0,0-1 0,0 0 0,0 0 0,1 0 0,-1 0 0,0 0 0,0 1 0,0-1 0,1 0 0,-1 0 0,0 0 0,0 0 0,1 0 0,-1 0 0,0 0 0,0 0 0,1 0 0,-1 0 0,0 0 0,0 0 0,0 0 0,1 0 0,-1 0 0,0 0 0,0 0 0,1 0 0,-1 0 0,0 0 0,0 0 0,1-1 0,-1 1 0,0 0 0,0 0 0,0 0 0,1 0 0,-1-1 0,0 1 0,0 0 0,0 0 0,0 0 0,1 0 0,-1-1 0,0 1 0,6-7 0,4-4 0,-2-2 0</inkml:trace>
+  <inkml:trace contextRef="#ctx0" brushRef="#br0" timeOffset="375.48">237 443 32767,'-4'20'0,"0"0"0,-2-1 0,0 0 0,-2 0 0,-17 32 0,-1 4 0,-19 37 0,27-59 0,-19 51 0,36-78 0,1-6 0,0 0 0,0 1 0,0-1 0,0 0 0,0 0 0,1 0 0,-1 1 0,0-1 0,0 0 0,0 0 0,1 0 0,-1 0 0,0 0 0,0 1 0,0-1 0,1 0 0,-1 0 0,0 0 0,0 0 0,1 0 0,-1 0 0,0 0 0,0 0 0,1 0 0,-1 0 0,0 0 0,0 0 0,0 0 0,1 0 0,-1 0 0,0 0 0,0 0 0,1 0 0,-1 0 0,0 0 0,0 0 0,1-1 0,-1 1 0,0 0 0,0 0 0,0 0 0,1 0 0,-1-1 0,0 1 0,0 0 0,0 0 0,0 0 0,1 0 0,-1-1 0,0 1 0,6-7 0,4-4 0,-2-2 0</inkml:trace>
   <inkml:trace contextRef="#ctx0" brushRef="#br0" timeOffset="787.59">431 269 32767,'2'7'0,"-1"0"0,1 0 0,-1 0 0,-1 0 0,1 0 0,-1 0 0,0 0 0,-1 0 0,0 0 0,0 0 0,0 0 0,-1-1 0,0 1 0,-1 0 0,-2 7 0,-9 15 0,-1-1 0,-18 28 0,33-56 0,-3 5 0</inkml:trace>
-  <inkml:trace contextRef="#ctx0" brushRef="#br0" timeOffset="1165.66">609 455 32767,'5'-6'0,"-2"1"0,-3 5 0,0 0 0,1 0 0,-1-1 0,0 1 0,0 0 0,1 0 0,-1 0 0,0-1 0,1 1 0,-1 0 0,0 0 0,1 0 0,-1 0 0,1 0 0,-1 0 0,0 0 0,1 0 0,-1 0 0,0 0 0,1 0 0,-1 0 0,0 0 0,1 0 0,-1 0 0,1 0 0,-1 0 0,0 0 0,1 1 0,-1-1 0,0 0 0,1 0 0,-1 0 0,0 0 0,0 1 0,1-1 0,-1 0 0,0 0 0,0 1 0,1-1 0,-1 0 0,0 1 0,0-1 0,0 0 0,1 1 0,-1-1 0,0 0 0,0 1 0,0-1 0,0 0 0,0 1 0,0-1 0,0 0 0,0 1 0,0-1 0,0 1 0,0-1 0,0 1 0,7 20 0,-8 10 0,-1 1 0,-1-1 0,-14 60 0,2-15 0,12-51 0,3-17 0</inkml:trace>
+  <inkml:trace contextRef="#ctx0" brushRef="#br0" timeOffset="1165.65">609 455 32767,'5'-6'0,"-2"1"0,-3 5 0,0 0 0,1 0 0,-1-1 0,0 1 0,0 0 0,1 0 0,-1 0 0,0-1 0,1 1 0,-1 0 0,0 0 0,1 0 0,-1 0 0,1 0 0,-1 0 0,0 0 0,1 0 0,-1 0 0,0 0 0,1 0 0,-1 0 0,0 0 0,1 0 0,-1 0 0,1 0 0,-1 0 0,0 0 0,1 1 0,-1-1 0,0 0 0,1 0 0,-1 0 0,0 0 0,0 1 0,1-1 0,-1 0 0,0 0 0,0 1 0,1-1 0,-1 0 0,0 1 0,0-1 0,0 0 0,1 1 0,-1-1 0,0 0 0,0 1 0,0-1 0,0 0 0,0 1 0,0-1 0,0 0 0,0 1 0,0-1 0,0 1 0,0-1 0,0 1 0,7 20 0,-8 10 0,-1 1 0,-1-1 0,-14 60 0,2-15 0,12-51 0,3-17 0</inkml:trace>
   <inkml:trace contextRef="#ctx0" brushRef="#br0" timeOffset="1545.92">549 594 32767,'13'-2'0,"0"0"0,0 2 0,0-1 0,0 2 0,0 0 0,0 0 0,0 1 0,0 1 0,-1 0 0,1 0 0,14 8 0,-13-9 0,-8-1 0</inkml:trace>
   <inkml:trace contextRef="#ctx0" brushRef="#br0" timeOffset="2192.03">886 477 32767,'113'18'0,"-106"-16"0,-2 1 0,0 2 0,-5-3 0,0 0 0,0 0 0,0 0 0,-1 0 0,1 0 0,0 1 0,-1-1 0,1 0 0,-1 0 0,0 0 0,0 0 0,0-1 0,0 1 0,0 0 0,0 0 0,0 0 0,-1-1 0,-1 3 0,0 0 0,-9 14 0,-1-1 0,-1 0 0,-1-1 0,-17 16 0,15-17 0,1 1 0,1 1 0,-20 29 0,34-46 0,1 1 0,-1 0 0,0 0 0,0 0 0,1-1 0,-1 1 0,1 0 0,-1 0 0,1 0 0,-1 0 0,1 0 0,-1 0 0,1 0 0,0 0 0,0 0 0,-1 0 0,1 0 0,0 0 0,0 1 0,0-1 0,0 0 0,0 0 0,1 0 0,-1 0 0,0 0 0,0 0 0,1 0 0,-1 0 0,0 0 0,1 0 0,-1 0 0,1 0 0,0 0 0,-1 0 0,1-1 0,0 1 0,-1 0 0,1 0 0,0-1 0,0 1 0,0 0 0,-1-1 0,1 1 0,0 0 0,0-1 0,0 0 0,0 1 0,2 0 0,4 0 0,0 1 0,1-1 0,-1 0 0,0-1 0,11 0 0,-9 0 0,97 12 0,-101-14 0,-5-9 0,-2 0 0</inkml:trace>
   <inkml:trace contextRef="#ctx0" brushRef="#br0" timeOffset="2571.99">1179 302 32767,'2'1'0,"-1"-1"0,1 0 0,0 1 0,0-1 0,0 1 0,0-1 0,-1 1 0,1 0 0,0 0 0,-1 0 0,1 0 0,-1 0 0,1 0 0,-1 1 0,1-1 0,-1 0 0,0 1 0,1-1 0,-1 1 0,0-1 0,0 1 0,0 0 0,-1-1 0,1 1 0,0 0 0,0 0 0,-1 0 0,0-1 0,1 1 0,-1 0 0,0 0 0,0 0 0,1 0 0,-2 0 0,1 0 0,0 2 0,-2 5 0,0 0 0,0 0 0,0-1 0,-1 1 0,-6 11 0,8-18 0,-3 8 0,2-6 0,1 1 0,-1-1 0,0 0 0,0 0 0,0 0 0,-1-1 0,0 1 0,1-1 0,-1 1 0,-6 5 0,2-6 0</inkml:trace>
@@ -13407,7 +13395,7 @@
   <inkml:trace contextRef="#ctx0" brushRef="#br0" timeOffset="361.09">0 405 32767,'41'-44'0,"-19"20"0,-1 0 0,30-44 0,-48 63 0,-1 1 0</inkml:trace>
   <inkml:trace contextRef="#ctx0" brushRef="#br0" timeOffset="787.25">250 96 32767,'5'-4'0,"1"1"0,-5 3 0,0 0 0,0 0 0,1 0 0,-1 0 0,0 0 0,0 0 0,0 0 0,0 0 0,0 1 0,0-1 0,0 0 0,0 1 0,0-1 0,0 1 0,0-1 0,0 1 0,0-1 0,-1 1 0,1-1 0,0 1 0,0 0 0,0 0 0,-1-1 0,1 1 0,0 0 0,-1 0 0,1 0 0,-1 0 0,1 2 0,8 23 0,-8-16 0,-1 0 0,0 1 0,0-1 0,-1 0 0,-1 0 0,1 0 0,-1 0 0,-1 0 0,0 0 0,-1-1 0,1 1 0,-2-1 0,1 0 0,-13 17 0,13-23 0</inkml:trace>
   <inkml:trace contextRef="#ctx0" brushRef="#br0" timeOffset="1647.1">423 226 32767,'17'3'0,"-7"-3"0,-2-1 0,1 1 0,0 1 0,-7 0 0,-1-1 0,1 0 0,-1 0 0,0 0 0,1 1 0,-1-1 0,0 0 0,1 1 0,-1-1 0,0 1 0,0-1 0,0 1 0,1-1 0,-1 1 0,0 0 0,0 0 0,0 0 0,0 0 0,0 0 0,0 0 0,0 0 0,-1 0 0,1 0 0,0 0 0,-1 0 0,1 0 0,0 0 0,-1 1 0,1-1 0,-1 0 0,0 1 0,1-1 0,-1 2 0,0 3 0,-1 0 0,0 0 0,0 0 0,0 0 0,-1 1 0,1-2 0,-2 1 0,1 0 0,0 0 0,-1-1 0,0 1 0,-1-1 0,-6 9 0,2-3 0,-10 16 0,-36 41 0,11-17 0,39-45 0,3 0 0,2-5 0,0 1 0,0-1 0,0 0 0,1 0 0,-1 0 0,0 0 0,0 0 0,1 0 0,-1 0 0,0 0 0,1 0 0,-1-1 0,1 1 0,-1-1 0,1 1 0,-1-1 0,1 1 0,0-1 0,-1 0 0,1 0 0,-1 0 0,1 0 0,0 0 0,-1 0 0,1 0 0,-1 0 0,1-1 0,2 0 0,1 0 0,29-2 0,-21 2 0,-1 0 0,0 0 0,0 1 0,0 1 0,20 3 0,-25-3 0,-7-1 0,-1 0 0,0-1 0,0 0 0,0 1 0,0-1 0,1 0 0,-1 1 0,0-1 0,0 0 0,1 0 0,-1 0 0,0 0 0,1 0 0,-1 0 0,1 0 0,-1 0 0,1 0 0,0 0 0,-1-2 0,0-10 0</inkml:trace>
-  <inkml:trace contextRef="#ctx0" brushRef="#br0" timeOffset="2054.26">652 1 32767,'8'-1'0,"-7"2"0,0 0 0,1 0 0,-1 0 0,0 0 0,0 0 0,0 0 0,0 0 0,0 1 0,0-1 0,0 0 0,-1 1 0,1-1 0,0 1 0,-1-1 0,1 1 0,-1-1 0,1 1 0,-1-1 0,0 1 0,0-1 0,0 1 0,0-1 0,0 1 0,0 2 0,0-2 0,2 11 0,-1 0 0,0-1 0,-1 1 0,0 0 0,-1 0 0,0 0 0,-1-1 0,-1 1 0,0-1 0,-1 1 0,-7 17 0,7-25 0,-2-1 0</inkml:trace>
+  <inkml:trace contextRef="#ctx0" brushRef="#br0" timeOffset="2054.25">652 1 32767,'8'-1'0,"-7"2"0,0 0 0,1 0 0,-1 0 0,0 0 0,0 0 0,0 0 0,0 0 0,0 1 0,0-1 0,0 0 0,-1 1 0,1-1 0,0 1 0,-1-1 0,1 1 0,-1-1 0,1 1 0,-1-1 0,0 1 0,0-1 0,0 1 0,0-1 0,0 1 0,0 2 0,0-2 0,2 11 0,-1 0 0,0-1 0,-1 1 0,0 0 0,-1 0 0,0 0 0,-1-1 0,-1 1 0,0-1 0,-1 1 0,-7 17 0,7-25 0,-2-1 0</inkml:trace>
 </inkml:ink>
 </file>
 
@@ -13438,7 +13426,7 @@
   <inkml:trace contextRef="#ctx0" brushRef="#br0">26 320 32767,'45'29'0,"-21"-7"0,30 36 0,11 10 0,-48-53 0,-33-19 0,9-1 0</inkml:trace>
   <inkml:trace contextRef="#ctx0" brushRef="#br0" timeOffset="379.27">171 273 32767,'-40'54'0,"4"1"0,-47 94 0,72-124 0,11-25 0,0 0 0,0 0 0,0 0 0,0 0 0,0-1 0,0 1 0,0 0 0,0 0 0,0 0 0,0 0 0,0 0 0,0 0 0,0 0 0,1 0 0,-1 0 0,0 0 0,0 0 0,0 0 0,0-1 0,0 1 0,0 0 0,0 0 0,0 0 0,0 0 0,1 0 0,-1 0 0,0 0 0,0 0 0,0 0 0,0 0 0,0 0 0,0 0 0,0 0 0,0 0 0,1 0 0,-1 0 0,0 0 0,0 0 0,0 0 0,0 1 0,0-1 0,0 0 0,0 0 0,0 0 0,0 0 0,0 0 0,1 0 0,-1 0 0,0 0 0,0 0 0,0 0 0,0 0 0,0 0 0,0 0 0,0 1 0,0-1 0,0 0 0,0 0 0,7-6 0,4-6 0</inkml:trace>
   <inkml:trace contextRef="#ctx0" brushRef="#br0" timeOffset="787.75">280 253 32767,'5'1'0,"0"0"0,0 1 0,0-1 0,0 1 0,0 0 0,0 0 0,0 1 0,-1-1 0,1 1 0,-1 0 0,0 0 0,0 1 0,0-1 0,5 7 0,51 66 0,-35-42 0,-13-21 0,-12-11 0,-16-13 0</inkml:trace>
-  <inkml:trace contextRef="#ctx0" brushRef="#br0" timeOffset="1160.84">467 176 32767,'5'0'0,"-4"0"0,0 1 0,-1 0 0,1 0 0,0 0 0,-1 0 0,1 0 0,-1 0 0,1-1 0,-1 1 0,1 0 0,-1 0 0,0 1 0,1-1 0,-1 0 0,0 0 0,0 0 0,0 0 0,0 0 0,0 0 0,0 0 0,0 0 0,0 0 0,0 0 0,-1 2 0,1-2 0,-3 41 0,-1-1 0,-2 0 0,-2-1 0,-1 1 0,-3-1 0,-1-1 0,-18 38 0,22-64 0,8-27 0,3 1 0</inkml:trace>
+  <inkml:trace contextRef="#ctx0" brushRef="#br0" timeOffset="1160.83">467 176 32767,'5'0'0,"-4"0"0,0 1 0,-1 0 0,1 0 0,0 0 0,-1 0 0,1 0 0,-1 0 0,1-1 0,-1 1 0,1 0 0,-1 0 0,0 1 0,1-1 0,-1 0 0,0 0 0,0 0 0,0 0 0,0 0 0,0 0 0,0 0 0,0 0 0,0 0 0,0 0 0,-1 2 0,1-2 0,-3 41 0,-1-1 0,-2 0 0,-2-1 0,-1 1 0,-3-1 0,-1-1 0,-18 38 0,22-64 0,8-27 0,3 1 0</inkml:trace>
   <inkml:trace contextRef="#ctx0" brushRef="#br0" timeOffset="1549.14">615 1 32767,'3'2'0,"0"0"0,0-1 0,-1 2 0,1-1 0,0 0 0,-1 1 0,1-1 0,-1 1 0,0 0 0,0-1 0,0 1 0,0 0 0,0 0 0,-1 1 0,1-1 0,-1 0 0,0 0 0,0 1 0,0-1 0,-1 1 0,1-1 0,-1 1 0,0-1 0,1 1 0,-2-1 0,1 6 0,-3 7 0,0 0 0,0 0 0,-2 0 0,-7 20 0,7-24 0,3-6 0,-1-3 0</inkml:trace>
   <inkml:trace contextRef="#ctx0" brushRef="#br0" timeOffset="2398.82">773 177 32767,'10'4'0,"17"-5"0,-20 0 0,0 0 0,0 0 0,0 1 0,0 0 0,0 0 0,0 0 0,9 3 0,-10-1 0,-2 2 0,-5-1 0,1 0 0,0 0 0,-1 0 0,1 0 0,-1 0 0,0 0 0,0 0 0,0 0 0,-1 0 0,1 0 0,-1-1 0,1 1 0,-1 0 0,0-1 0,0 0 0,-4 5 0,-1 1 0,-110 166 0,113-167 0,3 0 0,1-6 0,0 0 0,1 0 0,-1 0 0,0 0 0,1 0 0,-1 0 0,0 0 0,1 0 0,-1 0 0,1 0 0,0 0 0,-1 0 0,1-1 0,0 1 0,-1 0 0,1 0 0,0-1 0,0 1 0,0-1 0,-1 1 0,1-1 0,0 1 0,0-1 0,0 1 0,0-1 0,0 0 0,0 1 0,0-1 0,0 0 0,0 0 0,0 0 0,0 0 0,0 0 0,0 0 0,0 0 0,0 0 0,0 0 0,1 0 0,-1-1 0,1 1 0,-1-1 0,48-7 0,-35 5 0,0 0 0,0 1 0,1 0 0,21 2 0,-27 1 0,-7-1 0,-22 2 0</inkml:trace>
 </inkml:ink>
@@ -13470,7 +13458,7 @@
   </inkml:definitions>
   <inkml:trace contextRef="#ctx0" brushRef="#br0">13 192 32767,'3'-16'0,"0"7"0,-19 113 0,16-95 0,-1-4 0,0 0 0,1 1 0,-1-1 0,1 0 0,1 0 0,-1 1 0,1-1 0,0 0 0,0 0 0,0 0 0,1 0 0,0 0 0,3 8 0,-1-9 0,2-1 0,-4-3 0,0 1 0,-1-1 0,1 0 0,-1 0 0,1 0 0,0 0 0,-1 0 0,1-1 0,-1 1 0,1 0 0,-1-1 0,1 1 0,0-1 0,-1 1 0,0-1 0,1 0 0,-1 0 0,1 1 0,-1-1 0,0 0 0,0 0 0,1 0 0,0-2 0,22-26 0,-23 28 0,10-15 0,-4 7 0,0 0 0,-1-1 0,-1 0 0,0 0 0,0 0 0,4-14 0,5 78 0,-11-40 0,-3-5 0,1-1 0,1 0 0,0 0 0,0 0 0,0 0 0,1 0 0,0 0 0,1-1 0,-1 1 0,1-1 0,1 0 0,5 7 0,-9-13 0,-1-1 0,1 1 0,0-1 0,0 1 0,-1-1 0,1 0 0,0 1 0,0-1 0,0 1 0,0-1 0,0 0 0,-1 0 0,1 0 0,0 0 0,0 0 0,0 1 0,0-1 0,0-1 0,0 1 0,0 0 0,0 0 0,0 0 0,-1 0 0,1-1 0,0 1 0,0 0 0,0-1 0,0 1 0,-1-1 0,1 1 0,0-1 0,0 1 0,-1-1 0,1 0 0,0 1 0,0-2 0,17-21 0,-18 23 0,8-11 0,-1 0 0,-1-1 0,0 0 0,0 0 0,-1-1 0,-1 1 0,0-1 0,-1 0 0,-1 0 0,3-27 0,-7 32 0,-3 2 0</inkml:trace>
   <inkml:trace contextRef="#ctx0" brushRef="#br0" timeOffset="581.57">442 178 32767,'0'-10'0,"4"2"0,-3 7 0,0 1 0,1 0 0,-1 0 0,0 0 0,0-1 0,0 1 0,0 0 0,1 1 0,-1-1 0,0 0 0,0 0 0,0 0 0,0 1 0,1-1 0,-1 0 0,0 1 0,0-1 0,0 1 0,0 0 0,0-1 0,0 1 0,0 0 0,0-1 0,0 1 0,-1 0 0,1 0 0,0 0 0,0 0 0,0 1 0,-1-1 0,8 7 0,0 0 0,-1 1 0,-1 0 0,1 1 0,-2 0 0,10 20 0,-8-15 0,1 1 0,1-2 0,18 26 0,-44-52 0,12 8 0</inkml:trace>
-  <inkml:trace contextRef="#ctx0" brushRef="#br0" timeOffset="1054.12">400 386 32767,'-1'-2'0,"1"-1"0,-1 1 0,1-1 0,0 1 0,-1-1 0,1 0 0,0 1 0,1-1 0,-1 1 0,0-1 0,1 1 0,-1-1 0,1 1 0,0-1 0,0 1 0,0-1 0,0 1 0,0 0 0,1-1 0,-1 1 0,1 0 0,-1 0 0,1 0 0,2-2 0,1-3 0,13-20 0,32-38 0,16-21 0,-63 79 0,-2-1 0</inkml:trace>
+  <inkml:trace contextRef="#ctx0" brushRef="#br0" timeOffset="1054.11">400 386 32767,'-1'-2'0,"1"-1"0,-1 1 0,1-1 0,0 1 0,-1-1 0,1 0 0,0 1 0,1-1 0,-1 1 0,0-1 0,1 1 0,-1-1 0,1 1 0,0-1 0,0 1 0,0-1 0,0 1 0,0 0 0,1-1 0,-1 1 0,1 0 0,-1 0 0,1 0 0,2-2 0,1-3 0,13-20 0,32-38 0,16-21 0,-63 79 0,-2-1 0</inkml:trace>
   <inkml:trace contextRef="#ctx0" brushRef="#br0" timeOffset="1471.22">674 1 32767,'2'3'0,"0"1"0,0 0 0,0-1 0,0 1 0,-1 0 0,1 0 0,-1 0 0,0 1 0,-1-1 0,1 0 0,-1 0 0,0 0 0,1 1 0,-2-1 0,1 0 0,-1 0 0,1 0 0,-1 1 0,0-1 0,-1 0 0,1 0 0,-1 0 0,1 0 0,-1-1 0,0 1 0,-1 0 0,1-1 0,-1 0 0,1 1 0,-1-1 0,0 0 0,-5 3 0,2-3 0</inkml:trace>
 </inkml:ink>
 </file>
@@ -13759,7 +13747,7 @@
   </inkml:definitions>
   <inkml:trace contextRef="#ctx0" brushRef="#br0">3 196 32767,'-3'-6'0,"3"-2"0,1 8 0,-1-1 0,1 1 0,-1 0 0,0 0 0,1 0 0,-1 0 0,1-1 0,-1 1 0,0 0 0,1 0 0,-1 0 0,1 0 0,-1 0 0,1 0 0,-1 0 0,1 0 0,-1 0 0,0 0 0,1 0 0,-1 1 0,1-1 0,-1 0 0,0 0 0,1 0 0,-1 0 0,1 1 0,-1-1 0,0 0 0,1 0 0,-1 1 0,0-1 0,1 0 0,-1 1 0,0-1 0,0 0 0,1 1 0,-1-1 0,0 0 0,0 1 0,1 0 0,13 14 0,4 11 0,-1 1 0,26 57 0,13 21 0,-54-101 0,0 3 0,1-2 0,-1-5 0,-8-51 0,6 42 0</inkml:trace>
   <inkml:trace contextRef="#ctx0" brushRef="#br0" timeOffset="358.37">219 197 32767,'-5'25'0,"-1"0"0,-1 0 0,-1-1 0,-2 0 0,-19 37 0,15-32 0,-112 217 0,149-267 0,-10 4 0</inkml:trace>
-  <inkml:trace contextRef="#ctx0" brushRef="#br0" timeOffset="924.34">303 268 32767,'13'10'0,"-4"-8"0,-4-3 0,-1 1 0,1 0 0,-1 0 0,0 0 0,1 1 0,-1-1 0,0 1 0,1 0 0,-1 0 0,0 1 0,0-1 0,7 5 0,-9-5 0,-1 0 0,1 0 0,-1 1 0,0-1 0,0 0 0,0 1 0,0-1 0,0 0 0,0 1 0,0-1 0,0 1 0,0 0 0,-1-1 0,1 1 0,-1 0 0,1-1 0,-1 1 0,0 0 0,0 0 0,0-1 0,1 1 0,-2 0 0,1 0 0,0 0 0,0-1 0,0 1 0,-2 3 0,-4 13 0,0-1 0,-1 0 0,-1 0 0,-1-1 0,0 0 0,-1-1 0,-1 0 0,0 0 0,-1-1 0,-1-1 0,-21 19 0,30-28 0,1 2 0,3-5 0,0-1 0,-1 1 0,1-1 0,0 1 0,0-1 0,0 1 0,0-1 0,0 1 0,0 0 0,0-1 0,0 1 0,0-1 0,1 1 0,-1-1 0,0 1 0,0-1 0,0 1 0,1 0 0,-1-1 0,0 0 0,1 1 0,-1-1 0,0 1 0,1-1 0,-1 1 0,0-1 0,1 0 0,-1 1 0,1-1 0,-1 0 0,1 1 0,-1-1 0,1 0 0,-1 0 0,1 1 0,-1-1 0,1 0 0,-1 0 0,1 0 0,0 0 0,-1 0 0,1 0 0,-1 0 0,1 0 0,0 0 0,21-1 0,-21 1 0,50-3 0,57-6 0,-101 8 0,-6-1 0,0 1 0,0 0 0,0-1 0,0 1 0,0 0 0,-1-1 0,1 1 0,0-1 0,-1 1 0,1-1 0,-1 0 0,0 1 0,1-1 0,-1 1 0,0-1 0,0 0 0,0 1 0,0-1 0,0 1 0,-1-1 0,1 0 0,-1-1 0,1-2 0,2-10 0,0-1 0</inkml:trace>
+  <inkml:trace contextRef="#ctx0" brushRef="#br0" timeOffset="924.33">303 268 32767,'13'10'0,"-4"-8"0,-4-3 0,-1 1 0,1 0 0,-1 0 0,0 0 0,1 1 0,-1-1 0,0 1 0,1 0 0,-1 0 0,0 1 0,0-1 0,7 5 0,-9-5 0,-1 0 0,1 0 0,-1 1 0,0-1 0,0 0 0,0 1 0,0-1 0,0 0 0,0 1 0,0-1 0,0 1 0,0 0 0,-1-1 0,1 1 0,-1 0 0,1-1 0,-1 1 0,0 0 0,0 0 0,0-1 0,1 1 0,-2 0 0,1 0 0,0 0 0,0-1 0,0 1 0,-2 3 0,-4 13 0,0-1 0,-1 0 0,-1 0 0,-1-1 0,0 0 0,-1-1 0,-1 0 0,0 0 0,-1-1 0,-1-1 0,-21 19 0,30-28 0,1 2 0,3-5 0,0-1 0,-1 1 0,1-1 0,0 1 0,0-1 0,0 1 0,0-1 0,0 1 0,0 0 0,0-1 0,0 1 0,0-1 0,1 1 0,-1-1 0,0 1 0,0-1 0,0 1 0,1 0 0,-1-1 0,0 0 0,1 1 0,-1-1 0,0 1 0,1-1 0,-1 1 0,0-1 0,1 0 0,-1 1 0,1-1 0,-1 0 0,1 1 0,-1-1 0,1 0 0,-1 0 0,1 1 0,-1-1 0,1 0 0,-1 0 0,1 0 0,0 0 0,-1 0 0,1 0 0,-1 0 0,1 0 0,0 0 0,21-1 0,-21 1 0,50-3 0,57-6 0,-101 8 0,-6-1 0,0 1 0,0 0 0,0-1 0,0 1 0,0 0 0,-1-1 0,1 1 0,0-1 0,-1 1 0,1-1 0,-1 0 0,0 1 0,1-1 0,-1 1 0,0-1 0,0 0 0,0 1 0,0-1 0,0 1 0,-1-1 0,1 0 0,-1-1 0,1-2 0,2-10 0,0-1 0</inkml:trace>
   <inkml:trace contextRef="#ctx0" brushRef="#br0" timeOffset="1316.11">624 1 32767,'3'3'0,"-1"1"0,-1 0 0,1 0 0,-1-1 0,1 1 0,-1 0 0,0 0 0,-1 0 0,1 1 0,-1-1 0,1 0 0,-1 0 0,-1 0 0,0 8 0,-15 62 0,12-57 0,2-9 0,-1 0 0,0 0 0,0 0 0,0 0 0,-1 0 0,-1-1 0,-7 12 0,8-15 0,-2-2 0</inkml:trace>
 </inkml:ink>
 </file>

</xml_diff>